<commit_message>
Update Testanalys av hemsida.docx
</commit_message>
<xml_diff>
--- a/Testanalys av hemsida.docx
+++ b/Testanalys av hemsida.docx
@@ -43,6 +43,21 @@
           <w:szCs w:val="36"/>
         </w:rPr>
       </w:pPr>
+    </w:p>
+    <w:p>
+      <w:pPr>
+        <w:rPr>
+          <w:sz w:val="28"/>
+          <w:szCs w:val="28"/>
+        </w:rPr>
+      </w:pPr>
+      <w:r>
+        <w:rPr>
+          <w:sz w:val="28"/>
+          <w:szCs w:val="28"/>
+        </w:rPr>
+        <w:t>Datum: 2023-02-22</w:t>
+      </w:r>
     </w:p>
     <w:p>
       <w:pPr>
@@ -81,7 +96,21 @@
           <w:sz w:val="28"/>
           <w:szCs w:val="28"/>
         </w:rPr>
-        <w:t>Analys utförd av: Admir Ramic</w:t>
+        <w:t>Analys</w:t>
+      </w:r>
+      <w:r>
+        <w:rPr>
+          <w:sz w:val="28"/>
+          <w:szCs w:val="28"/>
+        </w:rPr>
+        <w:t>en</w:t>
+      </w:r>
+      <w:r>
+        <w:rPr>
+          <w:sz w:val="28"/>
+          <w:szCs w:val="28"/>
+        </w:rPr>
+        <w:t xml:space="preserve"> utförd av: Admir Ramic</w:t>
       </w:r>
     </w:p>
     <w:p>
@@ -280,6 +309,13 @@
           <w:szCs w:val="28"/>
         </w:rPr>
       </w:pPr>
+      <w:r>
+        <w:rPr>
+          <w:sz w:val="28"/>
+          <w:szCs w:val="28"/>
+        </w:rPr>
+        <w:t>Under fliken ”Nyheter” finns flera länkar till nyhetsartiklar. Man kan testa och verifiera att länkarna leder till rätta nyhetsartiklar.</w:t>
+      </w:r>
     </w:p>
     <w:p>
       <w:pPr>

</xml_diff>

<commit_message>
Itial for Testdesign and Val av testvektyget
</commit_message>
<xml_diff>
--- a/Testanalys av hemsida.docx
+++ b/Testanalys av hemsida.docx
@@ -4,7 +4,61 @@
   <w:body>
     <w:p>
       <w:pPr>
-        <w:jc w:val="center"/>
+        <w:rPr>
+          <w:sz w:val="24"/>
+          <w:szCs w:val="24"/>
+        </w:rPr>
+      </w:pPr>
+      <w:r>
+        <w:rPr>
+          <w:sz w:val="24"/>
+          <w:szCs w:val="24"/>
+        </w:rPr>
+        <w:t>Datum: 2023-02-22</w:t>
+      </w:r>
+    </w:p>
+    <w:p>
+      <w:pPr>
+        <w:rPr>
+          <w:sz w:val="24"/>
+          <w:szCs w:val="24"/>
+        </w:rPr>
+      </w:pPr>
+      <w:r>
+        <w:rPr>
+          <w:sz w:val="24"/>
+          <w:szCs w:val="24"/>
+        </w:rPr>
+        <w:t xml:space="preserve">Testobjekt: </w:t>
+      </w:r>
+      <w:hyperlink r:id="rId4" w:history="1">
+        <w:r>
+          <w:rPr>
+            <w:rStyle w:val="Hyperlnk"/>
+            <w:sz w:val="24"/>
+            <w:szCs w:val="24"/>
+          </w:rPr>
+          <w:t>www.axesslogistics.se</w:t>
+        </w:r>
+      </w:hyperlink>
+    </w:p>
+    <w:p>
+      <w:pPr>
+        <w:rPr>
+          <w:sz w:val="24"/>
+          <w:szCs w:val="24"/>
+        </w:rPr>
+      </w:pPr>
+      <w:r>
+        <w:rPr>
+          <w:sz w:val="24"/>
+          <w:szCs w:val="24"/>
+        </w:rPr>
+        <w:t>Analysen utförd av: Admir Ramic</w:t>
+      </w:r>
+    </w:p>
+    <w:p>
+      <w:pPr>
         <w:rPr>
           <w:b/>
           <w:bCs/>
@@ -12,17 +66,18 @@
           <w:szCs w:val="36"/>
         </w:rPr>
       </w:pPr>
-      <w:proofErr w:type="spellStart"/>
-      <w:r>
+    </w:p>
+    <w:p>
+      <w:pPr>
+        <w:jc w:val="center"/>
         <w:rPr>
           <w:b/>
           <w:bCs/>
           <w:sz w:val="36"/>
           <w:szCs w:val="36"/>
         </w:rPr>
-        <w:t>Testanalys</w:t>
-      </w:r>
-      <w:proofErr w:type="spellEnd"/>
+      </w:pPr>
+      <w:proofErr w:type="spellStart"/>
       <w:r>
         <w:rPr>
           <w:b/>
@@ -30,19 +85,27 @@
           <w:sz w:val="36"/>
           <w:szCs w:val="36"/>
         </w:rPr>
-        <w:t xml:space="preserve"> av hemsida</w:t>
-      </w:r>
-    </w:p>
-    <w:p>
-      <w:pPr>
-        <w:jc w:val="center"/>
+        <w:t>Testanalys</w:t>
+      </w:r>
+      <w:proofErr w:type="spellEnd"/>
+      <w:r>
         <w:rPr>
           <w:b/>
           <w:bCs/>
           <w:sz w:val="36"/>
           <w:szCs w:val="36"/>
         </w:rPr>
-      </w:pPr>
+        <w:t xml:space="preserve"> av hemsida</w:t>
+      </w:r>
+      <w:r>
+        <w:rPr>
+          <w:b/>
+          <w:bCs/>
+          <w:sz w:val="36"/>
+          <w:szCs w:val="36"/>
+        </w:rPr>
+        <w:t>n</w:t>
+      </w:r>
     </w:p>
     <w:p>
       <w:pPr>
@@ -51,119 +114,50 @@
           <w:szCs w:val="28"/>
         </w:rPr>
       </w:pPr>
-      <w:r>
-        <w:rPr>
-          <w:sz w:val="28"/>
-          <w:szCs w:val="28"/>
-        </w:rPr>
-        <w:t>Datum: 2023-02-22</w:t>
-      </w:r>
-    </w:p>
-    <w:p>
-      <w:pPr>
-        <w:rPr>
-          <w:sz w:val="28"/>
-          <w:szCs w:val="28"/>
-        </w:rPr>
-      </w:pPr>
-      <w:r>
-        <w:rPr>
-          <w:sz w:val="28"/>
-          <w:szCs w:val="28"/>
-        </w:rPr>
-        <w:t xml:space="preserve">Testobjekt: </w:t>
-      </w:r>
-      <w:hyperlink r:id="rId4" w:history="1">
-        <w:r>
-          <w:rPr>
-            <w:rStyle w:val="Hyperlnk"/>
-            <w:sz w:val="28"/>
-            <w:szCs w:val="28"/>
-          </w:rPr>
-          <w:t>www.axesslogistics.se</w:t>
-        </w:r>
-      </w:hyperlink>
-    </w:p>
-    <w:p>
-      <w:pPr>
-        <w:rPr>
-          <w:sz w:val="28"/>
-          <w:szCs w:val="28"/>
-        </w:rPr>
-      </w:pPr>
-      <w:r>
-        <w:rPr>
-          <w:sz w:val="28"/>
-          <w:szCs w:val="28"/>
-        </w:rPr>
-        <w:t>Analys</w:t>
-      </w:r>
-      <w:r>
-        <w:rPr>
-          <w:sz w:val="28"/>
-          <w:szCs w:val="28"/>
-        </w:rPr>
-        <w:t>en</w:t>
-      </w:r>
-      <w:r>
-        <w:rPr>
-          <w:sz w:val="28"/>
-          <w:szCs w:val="28"/>
-        </w:rPr>
-        <w:t xml:space="preserve"> utförd av: Admir Ramic</w:t>
-      </w:r>
-    </w:p>
-    <w:p>
-      <w:pPr>
-        <w:rPr>
-          <w:sz w:val="28"/>
-          <w:szCs w:val="28"/>
-        </w:rPr>
-      </w:pPr>
-    </w:p>
-    <w:p>
-      <w:pPr>
-        <w:rPr>
-          <w:sz w:val="28"/>
-          <w:szCs w:val="28"/>
-        </w:rPr>
-      </w:pPr>
-      <w:r>
-        <w:rPr>
-          <w:sz w:val="28"/>
-          <w:szCs w:val="28"/>
+    </w:p>
+    <w:p>
+      <w:pPr>
+        <w:rPr>
+          <w:sz w:val="24"/>
+          <w:szCs w:val="24"/>
+        </w:rPr>
+      </w:pPr>
+      <w:r>
+        <w:rPr>
+          <w:sz w:val="24"/>
+          <w:szCs w:val="24"/>
         </w:rPr>
         <w:t xml:space="preserve">Jag har valt att testa en hemsida av företag som heter </w:t>
       </w:r>
       <w:proofErr w:type="spellStart"/>
       <w:r>
         <w:rPr>
-          <w:sz w:val="28"/>
-          <w:szCs w:val="28"/>
+          <w:sz w:val="24"/>
+          <w:szCs w:val="24"/>
         </w:rPr>
         <w:t>Axess</w:t>
       </w:r>
       <w:proofErr w:type="spellEnd"/>
       <w:r>
         <w:rPr>
-          <w:sz w:val="28"/>
-          <w:szCs w:val="28"/>
+          <w:sz w:val="24"/>
+          <w:szCs w:val="24"/>
         </w:rPr>
         <w:t xml:space="preserve"> </w:t>
       </w:r>
       <w:proofErr w:type="spellStart"/>
       <w:r>
         <w:rPr>
-          <w:sz w:val="28"/>
-          <w:szCs w:val="28"/>
+          <w:sz w:val="24"/>
+          <w:szCs w:val="24"/>
         </w:rPr>
         <w:t>Logistics</w:t>
       </w:r>
       <w:proofErr w:type="spellEnd"/>
       <w:r>
         <w:rPr>
-          <w:sz w:val="28"/>
-          <w:szCs w:val="28"/>
+          <w:sz w:val="24"/>
+          <w:szCs w:val="24"/>
         </w:rPr>
         <w:t xml:space="preserve">. Hemsidan innehåller olika informationer om företaget och deras verksamhet. </w:t>
       </w:r>
@@ -171,14 +165,14 @@
     <w:p>
       <w:pPr>
         <w:rPr>
-          <w:sz w:val="28"/>
-          <w:szCs w:val="28"/>
-        </w:rPr>
-      </w:pPr>
-      <w:r>
-        <w:rPr>
-          <w:sz w:val="28"/>
-          <w:szCs w:val="28"/>
+          <w:sz w:val="24"/>
+          <w:szCs w:val="24"/>
+        </w:rPr>
+      </w:pPr>
+      <w:r>
+        <w:rPr>
+          <w:sz w:val="24"/>
+          <w:szCs w:val="24"/>
         </w:rPr>
         <w:t>Företaget är stationerad i flera länder (Sverige, Danmark och Norge) och det finns en meny (byt land) med länkar till deras sidor i respektive land. Det kan vara intressant att testa om länkarna leder till rätt land.</w:t>
       </w:r>
@@ -186,30 +180,30 @@
     <w:p>
       <w:pPr>
         <w:rPr>
-          <w:sz w:val="28"/>
-          <w:szCs w:val="28"/>
-        </w:rPr>
-      </w:pPr>
-      <w:r>
-        <w:rPr>
-          <w:sz w:val="28"/>
-          <w:szCs w:val="28"/>
+          <w:sz w:val="24"/>
+          <w:szCs w:val="24"/>
+        </w:rPr>
+      </w:pPr>
+      <w:r>
+        <w:rPr>
+          <w:sz w:val="24"/>
+          <w:szCs w:val="24"/>
         </w:rPr>
         <w:t xml:space="preserve">I hemsidans </w:t>
       </w:r>
       <w:proofErr w:type="spellStart"/>
       <w:r>
         <w:rPr>
-          <w:sz w:val="28"/>
-          <w:szCs w:val="28"/>
+          <w:sz w:val="24"/>
+          <w:szCs w:val="24"/>
         </w:rPr>
         <w:t>header</w:t>
       </w:r>
       <w:proofErr w:type="spellEnd"/>
       <w:r>
         <w:rPr>
-          <w:sz w:val="28"/>
-          <w:szCs w:val="28"/>
+          <w:sz w:val="24"/>
+          <w:szCs w:val="24"/>
         </w:rPr>
         <w:t>, högst upp, finns det flera länkar (våra tjänster, företaget, våra anläggningar, nyheter och kontakt/support. De kan man testa om de funkar och leder till rätt artikel/rubrik.</w:t>
       </w:r>
@@ -217,43 +211,57 @@
     <w:p>
       <w:pPr>
         <w:rPr>
-          <w:sz w:val="28"/>
-          <w:szCs w:val="28"/>
-        </w:rPr>
-      </w:pPr>
-      <w:r>
-        <w:rPr>
-          <w:sz w:val="28"/>
-          <w:szCs w:val="28"/>
+          <w:sz w:val="24"/>
+          <w:szCs w:val="24"/>
+        </w:rPr>
+      </w:pPr>
+      <w:r>
+        <w:rPr>
+          <w:sz w:val="24"/>
+          <w:szCs w:val="24"/>
         </w:rPr>
         <w:t>Det finns också en språk knapp</w:t>
       </w:r>
       <w:r>
         <w:rPr>
-          <w:sz w:val="28"/>
-          <w:szCs w:val="28"/>
-        </w:rPr>
-        <w:t xml:space="preserve"> för att byta språk mellan svenska och engelska. Det kan vara intressant att testa om det verkligen byter språk på rubrikerna till den valda språket.</w:t>
-      </w:r>
-    </w:p>
-    <w:p>
-      <w:pPr>
-        <w:rPr>
-          <w:sz w:val="28"/>
-          <w:szCs w:val="28"/>
-        </w:rPr>
-      </w:pPr>
-      <w:r>
-        <w:rPr>
-          <w:sz w:val="28"/>
-          <w:szCs w:val="28"/>
+          <w:sz w:val="24"/>
+          <w:szCs w:val="24"/>
+        </w:rPr>
+        <w:t xml:space="preserve"> för att byta språk mellan svenska och engelska. Det kan vara intressant att testa om det verkligen byter språk på rubrikerna till </w:t>
+      </w:r>
+      <w:r>
+        <w:rPr>
+          <w:sz w:val="24"/>
+          <w:szCs w:val="24"/>
+        </w:rPr>
+        <w:t>det valda språket</w:t>
+      </w:r>
+      <w:r>
+        <w:rPr>
+          <w:sz w:val="24"/>
+          <w:szCs w:val="24"/>
+        </w:rPr>
+        <w:t>.</w:t>
+      </w:r>
+    </w:p>
+    <w:p>
+      <w:pPr>
+        <w:rPr>
+          <w:sz w:val="24"/>
+          <w:szCs w:val="24"/>
+        </w:rPr>
+      </w:pPr>
+      <w:r>
+        <w:rPr>
+          <w:sz w:val="24"/>
+          <w:szCs w:val="24"/>
         </w:rPr>
         <w:t>Hemsidan har också möjlighet till inloggning för registrerade kunder som skulle vara intressant att testa med olika inloggningsscenarion, men jag har tyvärr inte några inloggningsuppgifter och därför kan jag inte testa det.</w:t>
       </w:r>
       <w:r>
         <w:rPr>
-          <w:sz w:val="28"/>
-          <w:szCs w:val="28"/>
+          <w:sz w:val="24"/>
+          <w:szCs w:val="24"/>
         </w:rPr>
         <w:t xml:space="preserve"> Det enda man kan testa är om man nekas inloggning med felaktiga inloggningsuppgifter.</w:t>
       </w:r>
@@ -261,14 +269,14 @@
     <w:p>
       <w:pPr>
         <w:rPr>
-          <w:sz w:val="28"/>
-          <w:szCs w:val="28"/>
-        </w:rPr>
-      </w:pPr>
-      <w:r>
-        <w:rPr>
-          <w:sz w:val="28"/>
-          <w:szCs w:val="28"/>
+          <w:sz w:val="24"/>
+          <w:szCs w:val="24"/>
+        </w:rPr>
+      </w:pPr>
+      <w:r>
+        <w:rPr>
+          <w:sz w:val="24"/>
+          <w:szCs w:val="24"/>
         </w:rPr>
         <w:t>Logon ”AXESS LOGISTICS” leder till startsidan. Man kan testa om den verkligen fungerar överallt.</w:t>
       </w:r>
@@ -276,28 +284,28 @@
     <w:p>
       <w:pPr>
         <w:rPr>
-          <w:sz w:val="28"/>
-          <w:szCs w:val="28"/>
-        </w:rPr>
-      </w:pPr>
-      <w:r>
-        <w:rPr>
-          <w:sz w:val="28"/>
-          <w:szCs w:val="28"/>
+          <w:sz w:val="24"/>
+          <w:szCs w:val="24"/>
+        </w:rPr>
+      </w:pPr>
+      <w:r>
+        <w:rPr>
+          <w:sz w:val="24"/>
+          <w:szCs w:val="24"/>
         </w:rPr>
         <w:t xml:space="preserve">Under fliken ”Kontakta oss” finns </w:t>
       </w:r>
       <w:r>
         <w:rPr>
-          <w:sz w:val="28"/>
-          <w:szCs w:val="28"/>
+          <w:sz w:val="24"/>
+          <w:szCs w:val="24"/>
         </w:rPr>
         <w:t>kontaktuppgifter på alla anläggningar i Sverige. Man kan testa och verifiera om de verkligen finns med</w:t>
       </w:r>
       <w:r>
         <w:rPr>
-          <w:sz w:val="28"/>
-          <w:szCs w:val="28"/>
+          <w:sz w:val="24"/>
+          <w:szCs w:val="24"/>
         </w:rPr>
         <w:t xml:space="preserve"> och om adressen stämmer.</w:t>
       </w:r>
@@ -305,14 +313,14 @@
     <w:p>
       <w:pPr>
         <w:rPr>
-          <w:sz w:val="28"/>
-          <w:szCs w:val="28"/>
-        </w:rPr>
-      </w:pPr>
-      <w:r>
-        <w:rPr>
-          <w:sz w:val="28"/>
-          <w:szCs w:val="28"/>
+          <w:sz w:val="24"/>
+          <w:szCs w:val="24"/>
+        </w:rPr>
+      </w:pPr>
+      <w:r>
+        <w:rPr>
+          <w:sz w:val="24"/>
+          <w:szCs w:val="24"/>
         </w:rPr>
         <w:t>Under fliken ”Nyheter” finns flera länkar till nyhetsartiklar. Man kan testa och verifiera att länkarna leder till rätta nyhetsartiklar.</w:t>
       </w:r>

</xml_diff>